<commit_message>
Implemented an AdminClient that can be initialized and shut down without interfering with the website. It boots up the wntire website structure and can shut it down aswell.
</commit_message>
<xml_diff>
--- a/Papelaria ABC Website.docx
+++ b/Papelaria ABC Website.docx
@@ -1539,7 +1539,13 @@
     </w:p>
     <w:p>
       <w:r>
-        <w:t>Option 2: On the left of the page there should be a list of check boxes that allow you to rule out certain dub-types of services and products (services, office materials, arts and crafts materials, toys, apparel, tech, etc.) in order to create a faster and more narrowed down search experience, at the cost of intuitive interactivity.</w:t>
+        <w:t xml:space="preserve">Option 2: On the left of the page there should be a list of check boxes that allow you to rule out certain </w:t>
+      </w:r>
+      <w:r>
+        <w:t>s</w:t>
+      </w:r>
+      <w:r>
+        <w:t>ub-types of services and products (services, office materials, arts and crafts materials, toys, apparel, tech, etc.) in order to create a faster and more narrowed down search experience, at the cost of intuitive interactivity.</w:t>
       </w:r>
     </w:p>
     <w:p>
@@ -1571,34 +1577,19 @@
       <w:r>
         <w:br/>
       </w:r>
-    </w:p>
-    <w:p>
-      <w:pPr>
-        <w:pStyle w:val="Heading3"/>
-      </w:pPr>
       <w:r>
         <w:tab/>
       </w:r>
-      <w:bookmarkStart w:id="6" w:name="_Toc202279457"/>
-      <w:r>
-        <w:t>Back-end</w:t>
+    </w:p>
+    <w:p>
+      <w:pPr>
+        <w:pStyle w:val="Heading2"/>
+      </w:pPr>
+      <w:bookmarkStart w:id="6" w:name="_Toc202279458"/>
+      <w:r>
+        <w:t>Phase 2</w:t>
       </w:r>
       <w:bookmarkEnd w:id="6"/>
-    </w:p>
-    <w:p>
-      <w:r>
-        <w:tab/>
-      </w:r>
-    </w:p>
-    <w:p>
-      <w:pPr>
-        <w:pStyle w:val="Heading2"/>
-      </w:pPr>
-      <w:bookmarkStart w:id="7" w:name="_Toc202279458"/>
-      <w:r>
-        <w:t>Phase 2</w:t>
-      </w:r>
-      <w:bookmarkEnd w:id="7"/>
     </w:p>
     <w:p>
       <w:r>
@@ -1613,30 +1604,30 @@
       <w:pPr>
         <w:pStyle w:val="Heading1"/>
       </w:pPr>
-      <w:bookmarkStart w:id="8" w:name="_Toc202197594"/>
-      <w:bookmarkStart w:id="9" w:name="_Toc202279459"/>
+      <w:bookmarkStart w:id="7" w:name="_Toc202197594"/>
+      <w:bookmarkStart w:id="8" w:name="_Toc202279459"/>
       <w:r>
         <w:lastRenderedPageBreak/>
         <w:t>General Architecture</w:t>
       </w:r>
+      <w:bookmarkEnd w:id="7"/>
       <w:bookmarkEnd w:id="8"/>
-      <w:bookmarkEnd w:id="9"/>
     </w:p>
     <w:p>
       <w:pPr>
         <w:pStyle w:val="Heading2"/>
         <w:ind w:firstLine="708"/>
       </w:pPr>
-      <w:bookmarkStart w:id="10" w:name="_Toc202197595"/>
-      <w:bookmarkStart w:id="11" w:name="_Toc202279460"/>
+      <w:bookmarkStart w:id="9" w:name="_Toc202197595"/>
+      <w:bookmarkStart w:id="10" w:name="_Toc202279460"/>
       <w:r>
         <w:t xml:space="preserve">Topographical </w:t>
       </w:r>
+      <w:bookmarkEnd w:id="9"/>
+      <w:r>
+        <w:t>illustration</w:t>
+      </w:r>
       <w:bookmarkEnd w:id="10"/>
-      <w:r>
-        <w:t>illustration</w:t>
-      </w:r>
-      <w:bookmarkEnd w:id="11"/>
     </w:p>
     <w:p>
       <w:r>
@@ -1734,34 +1725,34 @@
       <w:r>
         <w:tab/>
       </w:r>
-      <w:bookmarkStart w:id="12" w:name="_Toc202197596"/>
+      <w:bookmarkStart w:id="11" w:name="_Toc202197596"/>
     </w:p>
     <w:p>
       <w:pPr>
         <w:pStyle w:val="Heading2"/>
         <w:ind w:firstLine="708"/>
       </w:pPr>
-      <w:bookmarkStart w:id="13" w:name="_Toc202279461"/>
+      <w:bookmarkStart w:id="12" w:name="_Toc202279461"/>
       <w:r>
         <w:t>Classes and methods</w:t>
       </w:r>
+      <w:bookmarkEnd w:id="11"/>
       <w:bookmarkEnd w:id="12"/>
+    </w:p>
+    <w:p>
+      <w:pPr>
+        <w:pStyle w:val="Heading3"/>
+      </w:pPr>
+      <w:r>
+        <w:tab/>
+      </w:r>
+      <w:bookmarkStart w:id="13" w:name="_Toc202197597"/>
+      <w:bookmarkStart w:id="14" w:name="_Toc202279462"/>
+      <w:r>
+        <w:t>Gateway</w:t>
+      </w:r>
       <w:bookmarkEnd w:id="13"/>
-    </w:p>
-    <w:p>
-      <w:pPr>
-        <w:pStyle w:val="Heading3"/>
-      </w:pPr>
-      <w:r>
-        <w:tab/>
-      </w:r>
-      <w:bookmarkStart w:id="14" w:name="_Toc202197597"/>
-      <w:bookmarkStart w:id="15" w:name="_Toc202279462"/>
-      <w:r>
-        <w:t>Gateway</w:t>
-      </w:r>
       <w:bookmarkEnd w:id="14"/>
-      <w:bookmarkEnd w:id="15"/>
     </w:p>
     <w:p>
       <w:r>
@@ -1769,24 +1760,251 @@
         <w:t>The core of the entire system, connecting the website’s controller to the Database Manager and serving as the access point for Admin Client.</w:t>
       </w:r>
     </w:p>
+    <w:p>
+      <w:r>
+        <w:tab/>
+      </w:r>
+    </w:p>
+    <w:p>
+      <w:pPr>
+        <w:rPr>
+          <w:b/>
+          <w:bCs/>
+        </w:rPr>
+      </w:pPr>
+      <w:r>
+        <w:tab/>
+      </w:r>
+      <w:proofErr w:type="spellStart"/>
+      <w:r>
+        <w:rPr>
+          <w:b/>
+          <w:bCs/>
+        </w:rPr>
+        <w:t>searchItems</w:t>
+      </w:r>
+      <w:proofErr w:type="spellEnd"/>
+      <w:r>
+        <w:rPr>
+          <w:b/>
+          <w:bCs/>
+        </w:rPr>
+        <w:t xml:space="preserve"> </w:t>
+      </w:r>
+      <w:r>
+        <w:rPr>
+          <w:b/>
+          <w:bCs/>
+        </w:rPr>
+        <w:t xml:space="preserve">(name = null; </w:t>
+      </w:r>
+      <w:proofErr w:type="spellStart"/>
+      <w:r>
+        <w:rPr>
+          <w:b/>
+          <w:bCs/>
+        </w:rPr>
+        <w:t>price_min</w:t>
+      </w:r>
+      <w:proofErr w:type="spellEnd"/>
+      <w:r>
+        <w:rPr>
+          <w:b/>
+          <w:bCs/>
+        </w:rPr>
+        <w:t xml:space="preserve"> = 0; </w:t>
+      </w:r>
+      <w:proofErr w:type="spellStart"/>
+      <w:r>
+        <w:rPr>
+          <w:b/>
+          <w:bCs/>
+        </w:rPr>
+        <w:t>price_max</w:t>
+      </w:r>
+      <w:proofErr w:type="spellEnd"/>
+      <w:r>
+        <w:rPr>
+          <w:b/>
+          <w:bCs/>
+        </w:rPr>
+        <w:t xml:space="preserve"> = -1; type = null, ID = -1)</w:t>
+      </w:r>
+    </w:p>
+    <w:p>
+      <w:r>
+        <w:rPr>
+          <w:b/>
+          <w:bCs/>
+        </w:rPr>
+        <w:tab/>
+      </w:r>
+      <w:r>
+        <w:t xml:space="preserve">Calls upon </w:t>
+      </w:r>
+      <w:proofErr w:type="spellStart"/>
+      <w:r>
+        <w:rPr>
+          <w:b/>
+          <w:bCs/>
+        </w:rPr>
+        <w:t>dbFetch</w:t>
+      </w:r>
+      <w:proofErr w:type="spellEnd"/>
+      <w:r>
+        <w:rPr>
+          <w:b/>
+          <w:bCs/>
+        </w:rPr>
+        <w:t xml:space="preserve"> </w:t>
+      </w:r>
+      <w:r>
+        <w:t xml:space="preserve">from the Database Manager </w:t>
+      </w:r>
+      <w:r>
+        <w:t>with ‘action = search’</w:t>
+      </w:r>
+      <w:r>
+        <w:rPr>
+          <w:b/>
+          <w:bCs/>
+        </w:rPr>
+        <w:t xml:space="preserve"> </w:t>
+      </w:r>
+      <w:r>
+        <w:t>and returns the search results to the client.</w:t>
+      </w:r>
+    </w:p>
     <w:p/>
     <w:p>
       <w:pPr>
+        <w:rPr>
+          <w:b/>
+          <w:bCs/>
+        </w:rPr>
+      </w:pPr>
+      <w:r>
+        <w:lastRenderedPageBreak/>
+        <w:tab/>
+      </w:r>
+      <w:proofErr w:type="spellStart"/>
+      <w:proofErr w:type="gramStart"/>
+      <w:r>
+        <w:rPr>
+          <w:b/>
+          <w:bCs/>
+        </w:rPr>
+        <w:t>manageDB</w:t>
+      </w:r>
+      <w:proofErr w:type="spellEnd"/>
+      <w:r>
+        <w:rPr>
+          <w:b/>
+          <w:bCs/>
+        </w:rPr>
+        <w:t>(</w:t>
+      </w:r>
+      <w:proofErr w:type="gramEnd"/>
+      <w:r>
+        <w:rPr>
+          <w:b/>
+          <w:bCs/>
+        </w:rPr>
+        <w:t xml:space="preserve">action; </w:t>
+      </w:r>
+      <w:r>
+        <w:rPr>
+          <w:b/>
+          <w:bCs/>
+        </w:rPr>
+        <w:t xml:space="preserve">name = null; </w:t>
+      </w:r>
+      <w:proofErr w:type="spellStart"/>
+      <w:r>
+        <w:rPr>
+          <w:b/>
+          <w:bCs/>
+        </w:rPr>
+        <w:t>price_min</w:t>
+      </w:r>
+      <w:proofErr w:type="spellEnd"/>
+      <w:r>
+        <w:rPr>
+          <w:b/>
+          <w:bCs/>
+        </w:rPr>
+        <w:t xml:space="preserve"> = 0; </w:t>
+      </w:r>
+      <w:proofErr w:type="spellStart"/>
+      <w:r>
+        <w:rPr>
+          <w:b/>
+          <w:bCs/>
+        </w:rPr>
+        <w:t>price_max</w:t>
+      </w:r>
+      <w:proofErr w:type="spellEnd"/>
+      <w:r>
+        <w:rPr>
+          <w:b/>
+          <w:bCs/>
+        </w:rPr>
+        <w:t xml:space="preserve"> = -1; type = null, ID = -1</w:t>
+      </w:r>
+      <w:r>
+        <w:rPr>
+          <w:b/>
+          <w:bCs/>
+        </w:rPr>
+        <w:t>)</w:t>
+      </w:r>
+    </w:p>
+    <w:p>
+      <w:r>
+        <w:rPr>
+          <w:b/>
+          <w:bCs/>
+        </w:rPr>
+        <w:tab/>
+      </w:r>
+    </w:p>
+    <w:p>
+      <w:pPr>
+        <w:rPr>
+          <w:b/>
+          <w:bCs/>
+        </w:rPr>
+      </w:pPr>
+      <w:r>
+        <w:rPr>
+          <w:b/>
+          <w:bCs/>
+        </w:rPr>
+        <w:tab/>
+      </w:r>
+    </w:p>
+    <w:p>
+      <w:r>
+        <w:tab/>
+      </w:r>
+    </w:p>
+    <w:p>
+      <w:pPr>
         <w:pStyle w:val="Heading3"/>
       </w:pPr>
       <w:r>
         <w:tab/>
       </w:r>
-      <w:bookmarkStart w:id="16" w:name="_Toc202197598"/>
-      <w:bookmarkStart w:id="17" w:name="_Toc202279463"/>
+      <w:bookmarkStart w:id="15" w:name="_Toc202197598"/>
+      <w:bookmarkStart w:id="16" w:name="_Toc202279463"/>
       <w:r>
         <w:t xml:space="preserve">Database </w:t>
       </w:r>
+      <w:bookmarkEnd w:id="15"/>
+      <w:r>
+        <w:t>Manager</w:t>
+      </w:r>
       <w:bookmarkEnd w:id="16"/>
-      <w:r>
-        <w:t>Manager</w:t>
-      </w:r>
-      <w:bookmarkEnd w:id="17"/>
     </w:p>
     <w:p>
       <w:r>
@@ -1814,139 +2032,237 @@
           <w:b/>
           <w:bCs/>
         </w:rPr>
+        <w:t>dbFetch</w:t>
+      </w:r>
+      <w:proofErr w:type="spellEnd"/>
+      <w:r>
+        <w:rPr>
+          <w:b/>
+          <w:bCs/>
+        </w:rPr>
+        <w:t xml:space="preserve"> </w:t>
+      </w:r>
+      <w:r>
+        <w:rPr>
+          <w:b/>
+          <w:bCs/>
+        </w:rPr>
+        <w:t xml:space="preserve">(name = null; </w:t>
+      </w:r>
+      <w:proofErr w:type="spellStart"/>
+      <w:r>
+        <w:rPr>
+          <w:b/>
+          <w:bCs/>
+        </w:rPr>
+        <w:t>price_min</w:t>
+      </w:r>
+      <w:proofErr w:type="spellEnd"/>
+      <w:r>
+        <w:rPr>
+          <w:b/>
+          <w:bCs/>
+        </w:rPr>
+        <w:t xml:space="preserve"> = 0; </w:t>
+      </w:r>
+      <w:proofErr w:type="spellStart"/>
+      <w:r>
+        <w:rPr>
+          <w:b/>
+          <w:bCs/>
+        </w:rPr>
+        <w:t>price_max</w:t>
+      </w:r>
+      <w:proofErr w:type="spellEnd"/>
+      <w:r>
+        <w:rPr>
+          <w:b/>
+          <w:bCs/>
+        </w:rPr>
+        <w:t xml:space="preserve"> = -1; type = null, ID = -1) </w:t>
+      </w:r>
+      <w:r>
+        <w:t xml:space="preserve"> </w:t>
+      </w:r>
+    </w:p>
+    <w:p>
+      <w:pPr>
+        <w:ind w:firstLine="708"/>
+      </w:pPr>
+      <w:r>
+        <w:t>Reads</w:t>
+      </w:r>
+      <w:r>
+        <w:t xml:space="preserve"> database</w:t>
+      </w:r>
+      <w:r>
+        <w:t xml:space="preserve"> and returns a list with all the elements that fit the requirements of the Fetch arguments (naming, price range, type of product/service). These arguments have default values.</w:t>
+      </w:r>
+    </w:p>
+    <w:p/>
+    <w:p>
+      <w:pPr>
+        <w:ind w:firstLine="708"/>
+        <w:rPr>
+          <w:b/>
+          <w:bCs/>
+        </w:rPr>
+      </w:pPr>
+      <w:proofErr w:type="spellStart"/>
+      <w:r>
+        <w:rPr>
+          <w:b/>
+          <w:bCs/>
+        </w:rPr>
+        <w:t>dbUpdate</w:t>
+      </w:r>
+      <w:proofErr w:type="spellEnd"/>
+      <w:r>
+        <w:rPr>
+          <w:b/>
+          <w:bCs/>
+        </w:rPr>
+        <w:t xml:space="preserve"> </w:t>
+      </w:r>
+      <w:r>
+        <w:rPr>
+          <w:b/>
+          <w:bCs/>
+        </w:rPr>
+        <w:t>(</w:t>
+      </w:r>
+      <w:r>
+        <w:rPr>
+          <w:b/>
+          <w:bCs/>
+        </w:rPr>
+        <w:t xml:space="preserve">action; </w:t>
+      </w:r>
+      <w:r>
+        <w:rPr>
+          <w:b/>
+          <w:bCs/>
+        </w:rPr>
+        <w:t>name = null; price = null; quantity = null; type = null; ID)</w:t>
+      </w:r>
+    </w:p>
+    <w:p>
+      <w:pPr>
+        <w:ind w:left="708"/>
+      </w:pPr>
+      <w:r>
+        <w:t xml:space="preserve">Depending on the </w:t>
+      </w:r>
+      <w:r>
+        <w:t>‘</w:t>
+      </w:r>
+      <w:r>
+        <w:t>action</w:t>
+      </w:r>
+      <w:r>
+        <w:t>’</w:t>
+      </w:r>
+      <w:r>
+        <w:t xml:space="preserve"> argument, this method can:</w:t>
+      </w:r>
+    </w:p>
+    <w:p>
+      <w:pPr>
+        <w:pStyle w:val="ListParagraph"/>
+        <w:numPr>
+          <w:ilvl w:val="0"/>
+          <w:numId w:val="2"/>
+        </w:numPr>
+      </w:pPr>
+      <w:r>
+        <w:t>Update a product</w:t>
+      </w:r>
+      <w:r>
+        <w:t>: L</w:t>
+      </w:r>
+      <w:r>
+        <w:t>ooks up items by ID and if it finds some correspondence, updates the data with its respective input value (uninitialized</w:t>
+      </w:r>
+      <w:r>
+        <w:t xml:space="preserve"> values mean no alteration to said data</w:t>
+      </w:r>
+      <w:r>
+        <w:t>)</w:t>
+      </w:r>
+      <w:r>
+        <w:t xml:space="preserve">. </w:t>
+      </w:r>
+    </w:p>
+    <w:p>
+      <w:pPr>
+        <w:pStyle w:val="ListParagraph"/>
+        <w:numPr>
+          <w:ilvl w:val="0"/>
+          <w:numId w:val="2"/>
+        </w:numPr>
+      </w:pPr>
+      <w:r>
+        <w:t xml:space="preserve">Add </w:t>
+      </w:r>
+      <w:r>
+        <w:t>new products</w:t>
+      </w:r>
+      <w:r>
+        <w:t>:</w:t>
+      </w:r>
+      <w:r>
+        <w:t xml:space="preserve"> The method looks up items by ID and if it finds some correspondence</w:t>
+      </w:r>
+      <w:r>
+        <w:t xml:space="preserve"> returns an error, indicating that such item addition creates conflict with already existing version</w:t>
+      </w:r>
+      <w:r>
+        <w:t>. If no matches exist, the program creates a new entry in the database, in which case all arguments must have a valid value.</w:t>
+      </w:r>
+    </w:p>
+    <w:p>
+      <w:pPr>
+        <w:pStyle w:val="ListParagraph"/>
+        <w:numPr>
+          <w:ilvl w:val="0"/>
+          <w:numId w:val="2"/>
+        </w:numPr>
+      </w:pPr>
+      <w:r>
+        <w:t>R</w:t>
+      </w:r>
+      <w:r>
+        <w:t>emove</w:t>
+      </w:r>
+      <w:r>
+        <w:t xml:space="preserve"> a product: </w:t>
+      </w:r>
+      <w:r>
+        <w:t>L</w:t>
+      </w:r>
+      <w:r>
+        <w:t xml:space="preserve">ooks up items by ID and if it finds some correspondence, </w:t>
+      </w:r>
+      <w:r>
+        <w:t>eliminates such element.</w:t>
+      </w:r>
+      <w:bookmarkStart w:id="17" w:name="_Toc202197599"/>
+      <w:bookmarkStart w:id="18" w:name="_Toc202279464"/>
+    </w:p>
+    <w:p/>
+    <w:p/>
+    <w:p/>
+    <w:p>
+      <w:pPr>
+        <w:pStyle w:val="Heading3"/>
+        <w:ind w:firstLine="708"/>
+      </w:pPr>
+      <w:r>
         <w:lastRenderedPageBreak/>
-        <w:t>dbFetch</w:t>
-      </w:r>
-      <w:proofErr w:type="spellEnd"/>
-      <w:r>
-        <w:rPr>
-          <w:b/>
-          <w:bCs/>
-        </w:rPr>
-        <w:t xml:space="preserve"> </w:t>
-      </w:r>
-      <w:r>
-        <w:rPr>
-          <w:b/>
-          <w:bCs/>
-        </w:rPr>
-        <w:t xml:space="preserve">(name = null; </w:t>
-      </w:r>
-      <w:proofErr w:type="spellStart"/>
-      <w:r>
-        <w:rPr>
-          <w:b/>
-          <w:bCs/>
-        </w:rPr>
-        <w:t>price_min</w:t>
-      </w:r>
-      <w:proofErr w:type="spellEnd"/>
-      <w:r>
-        <w:rPr>
-          <w:b/>
-          <w:bCs/>
-        </w:rPr>
-        <w:t xml:space="preserve"> = 0; </w:t>
-      </w:r>
-      <w:proofErr w:type="spellStart"/>
-      <w:r>
-        <w:rPr>
-          <w:b/>
-          <w:bCs/>
-        </w:rPr>
-        <w:t>price_max</w:t>
-      </w:r>
-      <w:proofErr w:type="spellEnd"/>
-      <w:r>
-        <w:rPr>
-          <w:b/>
-          <w:bCs/>
-        </w:rPr>
-        <w:t xml:space="preserve"> = -1; type = null, ID = -1) </w:t>
-      </w:r>
-      <w:r>
-        <w:t xml:space="preserve"> </w:t>
-      </w:r>
-    </w:p>
-    <w:p>
-      <w:pPr>
-        <w:ind w:firstLine="708"/>
-      </w:pPr>
-      <w:r>
-        <w:t>Reads</w:t>
-      </w:r>
-      <w:r>
-        <w:t xml:space="preserve"> database</w:t>
-      </w:r>
-      <w:r>
-        <w:t xml:space="preserve"> and returns a list with all the elements that fit the requirements of the Fetch arguments (naming, price range, type of product/service). These arguments have default values.</w:t>
-      </w:r>
-    </w:p>
-    <w:p/>
-    <w:p>
-      <w:pPr>
-        <w:ind w:firstLine="708"/>
-        <w:rPr>
-          <w:b/>
-          <w:bCs/>
-        </w:rPr>
-      </w:pPr>
-      <w:proofErr w:type="spellStart"/>
-      <w:r>
-        <w:rPr>
-          <w:b/>
-          <w:bCs/>
-        </w:rPr>
-        <w:t>dbUpdate</w:t>
-      </w:r>
-      <w:proofErr w:type="spellEnd"/>
-      <w:r>
-        <w:rPr>
-          <w:b/>
-          <w:bCs/>
-        </w:rPr>
-        <w:t xml:space="preserve"> </w:t>
-      </w:r>
-      <w:r>
-        <w:rPr>
-          <w:b/>
-          <w:bCs/>
-        </w:rPr>
-        <w:t>(name = null; price = null; quantity = null; type = null; ID)</w:t>
-      </w:r>
-    </w:p>
-    <w:p>
-      <w:pPr>
-        <w:ind w:firstLine="708"/>
-      </w:pPr>
-      <w:r>
-        <w:t>Updates the database, whether it be editing data or adding new products. The method looks up items by ID and if it finds some correspondence, updates the data with its respective input value (uninitialized</w:t>
-      </w:r>
-      <w:r>
-        <w:t xml:space="preserve"> values mean no alteration to said data</w:t>
-      </w:r>
-      <w:r>
-        <w:t>)</w:t>
-      </w:r>
-      <w:r>
-        <w:t>. If no matches exist, the program creates a new entry in the database, in which case all arguments must have a valid value.</w:t>
-      </w:r>
-    </w:p>
-    <w:p/>
-    <w:p>
-      <w:pPr>
-        <w:pStyle w:val="Heading3"/>
-      </w:pPr>
-      <w:r>
-        <w:tab/>
-      </w:r>
-      <w:bookmarkStart w:id="18" w:name="_Toc202197599"/>
-      <w:bookmarkStart w:id="19" w:name="_Toc202279464"/>
-      <w:r>
         <w:t>Admin Client</w:t>
       </w:r>
+      <w:bookmarkEnd w:id="17"/>
       <w:bookmarkEnd w:id="18"/>
-      <w:bookmarkEnd w:id="19"/>
     </w:p>
     <w:p>
       <w:r>
@@ -1954,21 +2270,185 @@
         <w:t>A simple, straightforward and user-friendly class that allows for testing, maintenance and other capabilities by admins. It is meant to launch the entire program from scratch, as well as shutting it down.</w:t>
       </w:r>
     </w:p>
+    <w:p>
+      <w:r>
+        <w:tab/>
+      </w:r>
+    </w:p>
+    <w:p>
+      <w:pPr>
+        <w:rPr>
+          <w:b/>
+          <w:bCs/>
+        </w:rPr>
+      </w:pPr>
+      <w:r>
+        <w:tab/>
+      </w:r>
+      <w:proofErr w:type="spellStart"/>
+      <w:proofErr w:type="gramStart"/>
+      <w:r>
+        <w:rPr>
+          <w:b/>
+          <w:bCs/>
+        </w:rPr>
+        <w:t>websiteLaunch</w:t>
+      </w:r>
+      <w:proofErr w:type="spellEnd"/>
+      <w:r>
+        <w:rPr>
+          <w:b/>
+          <w:bCs/>
+        </w:rPr>
+        <w:t>(</w:t>
+      </w:r>
+      <w:proofErr w:type="gramEnd"/>
+      <w:r>
+        <w:rPr>
+          <w:b/>
+          <w:bCs/>
+        </w:rPr>
+        <w:t>)</w:t>
+      </w:r>
+    </w:p>
+    <w:p>
+      <w:r>
+        <w:tab/>
+        <w:t>Launches all classes and starts the website</w:t>
+      </w:r>
+    </w:p>
     <w:p/>
     <w:p>
       <w:pPr>
+        <w:ind w:firstLine="708"/>
+        <w:rPr>
+          <w:b/>
+          <w:bCs/>
+        </w:rPr>
+      </w:pPr>
+      <w:proofErr w:type="spellStart"/>
+      <w:proofErr w:type="gramStart"/>
+      <w:r>
+        <w:rPr>
+          <w:b/>
+          <w:bCs/>
+        </w:rPr>
+        <w:t>manageDB</w:t>
+      </w:r>
+      <w:r>
+        <w:rPr>
+          <w:b/>
+          <w:bCs/>
+        </w:rPr>
+        <w:t>interface</w:t>
+      </w:r>
+      <w:proofErr w:type="spellEnd"/>
+      <w:r>
+        <w:rPr>
+          <w:b/>
+          <w:bCs/>
+        </w:rPr>
+        <w:t>(</w:t>
+      </w:r>
+      <w:proofErr w:type="gramEnd"/>
+      <w:r>
+        <w:rPr>
+          <w:b/>
+          <w:bCs/>
+        </w:rPr>
+        <w:t>)</w:t>
+      </w:r>
+    </w:p>
+    <w:p>
+      <w:r>
+        <w:tab/>
+        <w:t>Presents a list of options to perform on the database, like adding new elements, altering existing ones and deleting them.</w:t>
+      </w:r>
+      <w:r>
+        <w:t xml:space="preserve"> Calls upon </w:t>
+      </w:r>
+      <w:proofErr w:type="spellStart"/>
+      <w:r>
+        <w:rPr>
+          <w:b/>
+          <w:bCs/>
+        </w:rPr>
+        <w:t>ManageDB</w:t>
+      </w:r>
+      <w:proofErr w:type="spellEnd"/>
+      <w:r>
+        <w:t xml:space="preserve"> from Gateway.</w:t>
+      </w:r>
+    </w:p>
+    <w:p/>
+    <w:p>
+      <w:pPr>
+        <w:rPr>
+          <w:b/>
+          <w:bCs/>
+        </w:rPr>
+      </w:pPr>
+      <w:r>
+        <w:tab/>
+      </w:r>
+      <w:proofErr w:type="spellStart"/>
+      <w:proofErr w:type="gramStart"/>
+      <w:r>
+        <w:rPr>
+          <w:b/>
+          <w:bCs/>
+        </w:rPr>
+        <w:t>shutDownWebsite</w:t>
+      </w:r>
+      <w:proofErr w:type="spellEnd"/>
+      <w:r>
+        <w:rPr>
+          <w:b/>
+          <w:bCs/>
+        </w:rPr>
+        <w:t>(</w:t>
+      </w:r>
+      <w:proofErr w:type="gramEnd"/>
+      <w:r>
+        <w:rPr>
+          <w:b/>
+          <w:bCs/>
+        </w:rPr>
+        <w:t>)</w:t>
+      </w:r>
+    </w:p>
+    <w:p>
+      <w:r>
+        <w:tab/>
+        <w:t xml:space="preserve">Gracefully </w:t>
+      </w:r>
+      <w:r>
+        <w:t>shut</w:t>
+      </w:r>
+      <w:r>
+        <w:t xml:space="preserve"> down all website classes and programs.</w:t>
+      </w:r>
+    </w:p>
+    <w:p>
+      <w:r>
+        <w:tab/>
+      </w:r>
+    </w:p>
+    <w:p/>
+    <w:p>
+      <w:pPr>
         <w:pStyle w:val="Heading3"/>
       </w:pPr>
       <w:r>
         <w:tab/>
       </w:r>
-      <w:bookmarkStart w:id="20" w:name="_Toc202197600"/>
-      <w:bookmarkStart w:id="21" w:name="_Toc202279465"/>
+      <w:bookmarkStart w:id="19" w:name="_Toc202197600"/>
+      <w:bookmarkStart w:id="20" w:name="_Toc202279465"/>
       <w:r>
         <w:t>Website Controller</w:t>
       </w:r>
+      <w:bookmarkEnd w:id="19"/>
       <w:bookmarkEnd w:id="20"/>
-      <w:bookmarkEnd w:id="21"/>
     </w:p>
     <w:p>
       <w:r>
@@ -1976,12 +2456,237 @@
         <w:t>The controller that manages the interactions between the website’s model and its views.</w:t>
       </w:r>
     </w:p>
+    <w:p>
+      <w:r>
+        <w:tab/>
+      </w:r>
+    </w:p>
+    <w:p>
+      <w:pPr>
+        <w:rPr>
+          <w:b/>
+          <w:bCs/>
+        </w:rPr>
+      </w:pPr>
+      <w:r>
+        <w:tab/>
+      </w:r>
+      <w:proofErr w:type="spellStart"/>
+      <w:proofErr w:type="gramStart"/>
+      <w:r>
+        <w:rPr>
+          <w:b/>
+          <w:bCs/>
+        </w:rPr>
+        <w:t>showLandingPage</w:t>
+      </w:r>
+      <w:proofErr w:type="spellEnd"/>
+      <w:r>
+        <w:rPr>
+          <w:b/>
+          <w:bCs/>
+        </w:rPr>
+        <w:t>(</w:t>
+      </w:r>
+      <w:proofErr w:type="gramEnd"/>
+      <w:r>
+        <w:rPr>
+          <w:b/>
+          <w:bCs/>
+        </w:rPr>
+        <w:t>)</w:t>
+      </w:r>
+    </w:p>
+    <w:p>
+      <w:r>
+        <w:rPr>
+          <w:b/>
+          <w:bCs/>
+        </w:rPr>
+        <w:tab/>
+      </w:r>
+      <w:r>
+        <w:t>Returns the landing page of the website.</w:t>
+      </w:r>
+    </w:p>
+    <w:p>
+      <w:r>
+        <w:tab/>
+      </w:r>
+    </w:p>
+    <w:p>
+      <w:pPr>
+        <w:rPr>
+          <w:b/>
+          <w:bCs/>
+        </w:rPr>
+      </w:pPr>
+      <w:r>
+        <w:tab/>
+      </w:r>
+      <w:proofErr w:type="spellStart"/>
+      <w:proofErr w:type="gramStart"/>
+      <w:r>
+        <w:rPr>
+          <w:b/>
+          <w:bCs/>
+        </w:rPr>
+        <w:t>showCataloguePage</w:t>
+      </w:r>
+      <w:proofErr w:type="spellEnd"/>
+      <w:r>
+        <w:rPr>
+          <w:b/>
+          <w:bCs/>
+        </w:rPr>
+        <w:t>(</w:t>
+      </w:r>
+      <w:proofErr w:type="gramEnd"/>
+      <w:r>
+        <w:rPr>
+          <w:b/>
+          <w:bCs/>
+        </w:rPr>
+        <w:t>)</w:t>
+      </w:r>
+    </w:p>
+    <w:p>
+      <w:r>
+        <w:rPr>
+          <w:b/>
+          <w:bCs/>
+        </w:rPr>
+        <w:tab/>
+      </w:r>
+      <w:r>
+        <w:t xml:space="preserve">Returns the catalogue page </w:t>
+      </w:r>
+      <w:r>
+        <w:t>with the</w:t>
+      </w:r>
+      <w:r>
+        <w:t xml:space="preserve"> </w:t>
+      </w:r>
+      <w:r>
+        <w:t>product type options to search.</w:t>
+      </w:r>
+      <w:r>
+        <w:t xml:space="preserve"> Calls upon the </w:t>
+      </w:r>
+      <w:proofErr w:type="spellStart"/>
+      <w:r>
+        <w:rPr>
+          <w:b/>
+          <w:bCs/>
+        </w:rPr>
+        <w:t>searchItems</w:t>
+      </w:r>
+      <w:proofErr w:type="spellEnd"/>
+      <w:r>
+        <w:rPr>
+          <w:b/>
+          <w:bCs/>
+        </w:rPr>
+        <w:t xml:space="preserve"> </w:t>
+      </w:r>
+      <w:r>
+        <w:t>method from the Gateway.</w:t>
+      </w:r>
+    </w:p>
     <w:p/>
     <w:p>
       <w:pPr>
+        <w:rPr>
+          <w:b/>
+          <w:bCs/>
+        </w:rPr>
+      </w:pPr>
+      <w:r>
+        <w:tab/>
+      </w:r>
+      <w:proofErr w:type="spellStart"/>
+      <w:proofErr w:type="gramStart"/>
+      <w:r>
+        <w:rPr>
+          <w:b/>
+          <w:bCs/>
+        </w:rPr>
+        <w:t>showResearchPage</w:t>
+      </w:r>
+      <w:proofErr w:type="spellEnd"/>
+      <w:r>
+        <w:rPr>
+          <w:b/>
+          <w:bCs/>
+        </w:rPr>
+        <w:t>(</w:t>
+      </w:r>
+      <w:proofErr w:type="gramEnd"/>
+      <w:r>
+        <w:rPr>
+          <w:b/>
+          <w:bCs/>
+        </w:rPr>
+        <w:t>)</w:t>
+      </w:r>
+    </w:p>
+    <w:p>
+      <w:r>
+        <w:rPr>
+          <w:b/>
+          <w:bCs/>
+        </w:rPr>
+        <w:lastRenderedPageBreak/>
+        <w:tab/>
+      </w:r>
+      <w:r>
+        <w:t xml:space="preserve">Returns </w:t>
+      </w:r>
+      <w:r>
+        <w:t>the research</w:t>
+      </w:r>
+      <w:r>
+        <w:t xml:space="preserve"> page with the searched products.</w:t>
+      </w:r>
+      <w:r>
+        <w:t xml:space="preserve"> </w:t>
+      </w:r>
+      <w:r>
+        <w:t xml:space="preserve">Calls upon the </w:t>
+      </w:r>
+      <w:proofErr w:type="spellStart"/>
+      <w:r>
+        <w:rPr>
+          <w:b/>
+          <w:bCs/>
+        </w:rPr>
+        <w:t>searchItems</w:t>
+      </w:r>
+      <w:proofErr w:type="spellEnd"/>
+      <w:r>
+        <w:rPr>
+          <w:b/>
+          <w:bCs/>
+        </w:rPr>
+        <w:t xml:space="preserve"> </w:t>
+      </w:r>
+      <w:r>
+        <w:t>method from the Gateway.</w:t>
+      </w:r>
+    </w:p>
+    <w:p>
+      <w:pPr>
+        <w:rPr>
+          <w:b/>
+          <w:bCs/>
+        </w:rPr>
+      </w:pPr>
+    </w:p>
+    <w:p>
+      <w:pPr>
         <w:pStyle w:val="Heading1"/>
       </w:pPr>
-      <w:bookmarkStart w:id="22" w:name="_Toc202279466"/>
+      <w:bookmarkStart w:id="21" w:name="_Toc202279466"/>
       <w:r>
         <w:t>Miscellaneous</w:t>
       </w:r>
@@ -1991,7 +2696,7 @@
       <w:r>
         <w:t>notes</w:t>
       </w:r>
-      <w:bookmarkEnd w:id="22"/>
+      <w:bookmarkEnd w:id="21"/>
     </w:p>
     <w:p>
       <w:r>
@@ -2129,8 +2834,238 @@
       </w:rPr>
     </w:lvl>
   </w:abstractNum>
+  <w:abstractNum w:abstractNumId="1" w15:restartNumberingAfterBreak="0">
+    <w:nsid w:val="138A4E64"/>
+    <w:multiLevelType w:val="hybridMultilevel"/>
+    <w:tmpl w:val="D3D2D5FC"/>
+    <w:lvl w:ilvl="0" w:tplc="C8D4ED44">
+      <w:numFmt w:val="bullet"/>
+      <w:lvlText w:val="-"/>
+      <w:lvlJc w:val="left"/>
+      <w:pPr>
+        <w:ind w:left="1068" w:hanging="360"/>
+      </w:pPr>
+      <w:rPr>
+        <w:rFonts w:ascii="Aptos" w:eastAsiaTheme="minorHAnsi" w:hAnsi="Aptos" w:cstheme="minorBidi" w:hint="default"/>
+      </w:rPr>
+    </w:lvl>
+    <w:lvl w:ilvl="1" w:tplc="08160003" w:tentative="1">
+      <w:start w:val="1"/>
+      <w:numFmt w:val="bullet"/>
+      <w:lvlText w:val="o"/>
+      <w:lvlJc w:val="left"/>
+      <w:pPr>
+        <w:ind w:left="1788" w:hanging="360"/>
+      </w:pPr>
+      <w:rPr>
+        <w:rFonts w:ascii="Courier New" w:hAnsi="Courier New" w:cs="Courier New" w:hint="default"/>
+      </w:rPr>
+    </w:lvl>
+    <w:lvl w:ilvl="2" w:tplc="08160005" w:tentative="1">
+      <w:start w:val="1"/>
+      <w:numFmt w:val="bullet"/>
+      <w:lvlText w:val=""/>
+      <w:lvlJc w:val="left"/>
+      <w:pPr>
+        <w:ind w:left="2508" w:hanging="360"/>
+      </w:pPr>
+      <w:rPr>
+        <w:rFonts w:ascii="Wingdings" w:hAnsi="Wingdings" w:hint="default"/>
+      </w:rPr>
+    </w:lvl>
+    <w:lvl w:ilvl="3" w:tplc="08160001" w:tentative="1">
+      <w:start w:val="1"/>
+      <w:numFmt w:val="bullet"/>
+      <w:lvlText w:val=""/>
+      <w:lvlJc w:val="left"/>
+      <w:pPr>
+        <w:ind w:left="3228" w:hanging="360"/>
+      </w:pPr>
+      <w:rPr>
+        <w:rFonts w:ascii="Symbol" w:hAnsi="Symbol" w:hint="default"/>
+      </w:rPr>
+    </w:lvl>
+    <w:lvl w:ilvl="4" w:tplc="08160003" w:tentative="1">
+      <w:start w:val="1"/>
+      <w:numFmt w:val="bullet"/>
+      <w:lvlText w:val="o"/>
+      <w:lvlJc w:val="left"/>
+      <w:pPr>
+        <w:ind w:left="3948" w:hanging="360"/>
+      </w:pPr>
+      <w:rPr>
+        <w:rFonts w:ascii="Courier New" w:hAnsi="Courier New" w:cs="Courier New" w:hint="default"/>
+      </w:rPr>
+    </w:lvl>
+    <w:lvl w:ilvl="5" w:tplc="08160005" w:tentative="1">
+      <w:start w:val="1"/>
+      <w:numFmt w:val="bullet"/>
+      <w:lvlText w:val=""/>
+      <w:lvlJc w:val="left"/>
+      <w:pPr>
+        <w:ind w:left="4668" w:hanging="360"/>
+      </w:pPr>
+      <w:rPr>
+        <w:rFonts w:ascii="Wingdings" w:hAnsi="Wingdings" w:hint="default"/>
+      </w:rPr>
+    </w:lvl>
+    <w:lvl w:ilvl="6" w:tplc="08160001" w:tentative="1">
+      <w:start w:val="1"/>
+      <w:numFmt w:val="bullet"/>
+      <w:lvlText w:val=""/>
+      <w:lvlJc w:val="left"/>
+      <w:pPr>
+        <w:ind w:left="5388" w:hanging="360"/>
+      </w:pPr>
+      <w:rPr>
+        <w:rFonts w:ascii="Symbol" w:hAnsi="Symbol" w:hint="default"/>
+      </w:rPr>
+    </w:lvl>
+    <w:lvl w:ilvl="7" w:tplc="08160003" w:tentative="1">
+      <w:start w:val="1"/>
+      <w:numFmt w:val="bullet"/>
+      <w:lvlText w:val="o"/>
+      <w:lvlJc w:val="left"/>
+      <w:pPr>
+        <w:ind w:left="6108" w:hanging="360"/>
+      </w:pPr>
+      <w:rPr>
+        <w:rFonts w:ascii="Courier New" w:hAnsi="Courier New" w:cs="Courier New" w:hint="default"/>
+      </w:rPr>
+    </w:lvl>
+    <w:lvl w:ilvl="8" w:tplc="08160005" w:tentative="1">
+      <w:start w:val="1"/>
+      <w:numFmt w:val="bullet"/>
+      <w:lvlText w:val=""/>
+      <w:lvlJc w:val="left"/>
+      <w:pPr>
+        <w:ind w:left="6828" w:hanging="360"/>
+      </w:pPr>
+      <w:rPr>
+        <w:rFonts w:ascii="Wingdings" w:hAnsi="Wingdings" w:hint="default"/>
+      </w:rPr>
+    </w:lvl>
+  </w:abstractNum>
+  <w:abstractNum w:abstractNumId="2" w15:restartNumberingAfterBreak="0">
+    <w:nsid w:val="28225450"/>
+    <w:multiLevelType w:val="hybridMultilevel"/>
+    <w:tmpl w:val="F318820A"/>
+    <w:lvl w:ilvl="0" w:tplc="4D227174">
+      <w:numFmt w:val="bullet"/>
+      <w:lvlText w:val="-"/>
+      <w:lvlJc w:val="left"/>
+      <w:pPr>
+        <w:ind w:left="1068" w:hanging="360"/>
+      </w:pPr>
+      <w:rPr>
+        <w:rFonts w:ascii="Aptos" w:eastAsiaTheme="minorHAnsi" w:hAnsi="Aptos" w:cstheme="minorBidi" w:hint="default"/>
+      </w:rPr>
+    </w:lvl>
+    <w:lvl w:ilvl="1" w:tplc="08160003" w:tentative="1">
+      <w:start w:val="1"/>
+      <w:numFmt w:val="bullet"/>
+      <w:lvlText w:val="o"/>
+      <w:lvlJc w:val="left"/>
+      <w:pPr>
+        <w:ind w:left="1788" w:hanging="360"/>
+      </w:pPr>
+      <w:rPr>
+        <w:rFonts w:ascii="Courier New" w:hAnsi="Courier New" w:cs="Courier New" w:hint="default"/>
+      </w:rPr>
+    </w:lvl>
+    <w:lvl w:ilvl="2" w:tplc="08160005" w:tentative="1">
+      <w:start w:val="1"/>
+      <w:numFmt w:val="bullet"/>
+      <w:lvlText w:val=""/>
+      <w:lvlJc w:val="left"/>
+      <w:pPr>
+        <w:ind w:left="2508" w:hanging="360"/>
+      </w:pPr>
+      <w:rPr>
+        <w:rFonts w:ascii="Wingdings" w:hAnsi="Wingdings" w:hint="default"/>
+      </w:rPr>
+    </w:lvl>
+    <w:lvl w:ilvl="3" w:tplc="08160001" w:tentative="1">
+      <w:start w:val="1"/>
+      <w:numFmt w:val="bullet"/>
+      <w:lvlText w:val=""/>
+      <w:lvlJc w:val="left"/>
+      <w:pPr>
+        <w:ind w:left="3228" w:hanging="360"/>
+      </w:pPr>
+      <w:rPr>
+        <w:rFonts w:ascii="Symbol" w:hAnsi="Symbol" w:hint="default"/>
+      </w:rPr>
+    </w:lvl>
+    <w:lvl w:ilvl="4" w:tplc="08160003" w:tentative="1">
+      <w:start w:val="1"/>
+      <w:numFmt w:val="bullet"/>
+      <w:lvlText w:val="o"/>
+      <w:lvlJc w:val="left"/>
+      <w:pPr>
+        <w:ind w:left="3948" w:hanging="360"/>
+      </w:pPr>
+      <w:rPr>
+        <w:rFonts w:ascii="Courier New" w:hAnsi="Courier New" w:cs="Courier New" w:hint="default"/>
+      </w:rPr>
+    </w:lvl>
+    <w:lvl w:ilvl="5" w:tplc="08160005" w:tentative="1">
+      <w:start w:val="1"/>
+      <w:numFmt w:val="bullet"/>
+      <w:lvlText w:val=""/>
+      <w:lvlJc w:val="left"/>
+      <w:pPr>
+        <w:ind w:left="4668" w:hanging="360"/>
+      </w:pPr>
+      <w:rPr>
+        <w:rFonts w:ascii="Wingdings" w:hAnsi="Wingdings" w:hint="default"/>
+      </w:rPr>
+    </w:lvl>
+    <w:lvl w:ilvl="6" w:tplc="08160001" w:tentative="1">
+      <w:start w:val="1"/>
+      <w:numFmt w:val="bullet"/>
+      <w:lvlText w:val=""/>
+      <w:lvlJc w:val="left"/>
+      <w:pPr>
+        <w:ind w:left="5388" w:hanging="360"/>
+      </w:pPr>
+      <w:rPr>
+        <w:rFonts w:ascii="Symbol" w:hAnsi="Symbol" w:hint="default"/>
+      </w:rPr>
+    </w:lvl>
+    <w:lvl w:ilvl="7" w:tplc="08160003" w:tentative="1">
+      <w:start w:val="1"/>
+      <w:numFmt w:val="bullet"/>
+      <w:lvlText w:val="o"/>
+      <w:lvlJc w:val="left"/>
+      <w:pPr>
+        <w:ind w:left="6108" w:hanging="360"/>
+      </w:pPr>
+      <w:rPr>
+        <w:rFonts w:ascii="Courier New" w:hAnsi="Courier New" w:cs="Courier New" w:hint="default"/>
+      </w:rPr>
+    </w:lvl>
+    <w:lvl w:ilvl="8" w:tplc="08160005" w:tentative="1">
+      <w:start w:val="1"/>
+      <w:numFmt w:val="bullet"/>
+      <w:lvlText w:val=""/>
+      <w:lvlJc w:val="left"/>
+      <w:pPr>
+        <w:ind w:left="6828" w:hanging="360"/>
+      </w:pPr>
+      <w:rPr>
+        <w:rFonts w:ascii="Wingdings" w:hAnsi="Wingdings" w:hint="default"/>
+      </w:rPr>
+    </w:lvl>
+  </w:abstractNum>
   <w:num w:numId="1" w16cid:durableId="2004972793">
     <w:abstractNumId w:val="0"/>
+  </w:num>
+  <w:num w:numId="2" w16cid:durableId="659310011">
+    <w:abstractNumId w:val="1"/>
+  </w:num>
+  <w:num w:numId="3" w16cid:durableId="175579812">
+    <w:abstractNumId w:val="2"/>
   </w:num>
 </w:numbering>
 </file>

</xml_diff>

<commit_message>
created AdminClient and GatewayServer java classes
</commit_message>
<xml_diff>
--- a/Papelaria ABC Website.docx
+++ b/Papelaria ABC Website.docx
@@ -1433,21 +1433,11 @@
       <w:r>
         <w:t xml:space="preserve"> (by name, by </w:t>
       </w:r>
-      <w:proofErr w:type="gramStart"/>
       <w:r>
         <w:t>date?,</w:t>
       </w:r>
-      <w:proofErr w:type="gramEnd"/>
-      <w:r>
-        <w:t xml:space="preserve"> by price, by </w:t>
-      </w:r>
-      <w:proofErr w:type="gramStart"/>
-      <w:r>
-        <w:t>manufacturer?,</w:t>
-      </w:r>
-      <w:proofErr w:type="gramEnd"/>
-      <w:r>
-        <w:t xml:space="preserve"> etc.).</w:t>
+      <w:r>
+        <w:t xml:space="preserve"> by price, by manufacturer?, etc.).</w:t>
       </w:r>
     </w:p>
     <w:p>
@@ -1775,7 +1765,6 @@
       <w:r>
         <w:tab/>
       </w:r>
-      <w:proofErr w:type="spellStart"/>
       <w:r>
         <w:rPr>
           <w:b/>
@@ -1783,7 +1772,6 @@
         </w:rPr>
         <w:t>searchItems</w:t>
       </w:r>
-      <w:proofErr w:type="spellEnd"/>
       <w:r>
         <w:rPr>
           <w:b/>
@@ -1796,39 +1784,7 @@
           <w:b/>
           <w:bCs/>
         </w:rPr>
-        <w:t xml:space="preserve">(name = null; </w:t>
-      </w:r>
-      <w:proofErr w:type="spellStart"/>
-      <w:r>
-        <w:rPr>
-          <w:b/>
-          <w:bCs/>
-        </w:rPr>
-        <w:t>price_min</w:t>
-      </w:r>
-      <w:proofErr w:type="spellEnd"/>
-      <w:r>
-        <w:rPr>
-          <w:b/>
-          <w:bCs/>
-        </w:rPr>
-        <w:t xml:space="preserve"> = 0; </w:t>
-      </w:r>
-      <w:proofErr w:type="spellStart"/>
-      <w:r>
-        <w:rPr>
-          <w:b/>
-          <w:bCs/>
-        </w:rPr>
-        <w:t>price_max</w:t>
-      </w:r>
-      <w:proofErr w:type="spellEnd"/>
-      <w:r>
-        <w:rPr>
-          <w:b/>
-          <w:bCs/>
-        </w:rPr>
-        <w:t xml:space="preserve"> = -1; type = null, ID = -1)</w:t>
+        <w:t>(name = null; price_min = 0; price_max = -1; type = null, ID = -1)</w:t>
       </w:r>
     </w:p>
     <w:p>
@@ -1842,7 +1798,6 @@
       <w:r>
         <w:t xml:space="preserve">Calls upon </w:t>
       </w:r>
-      <w:proofErr w:type="spellStart"/>
       <w:r>
         <w:rPr>
           <w:b/>
@@ -1850,7 +1805,6 @@
         </w:rPr>
         <w:t>dbFetch</w:t>
       </w:r>
-      <w:proofErr w:type="spellEnd"/>
       <w:r>
         <w:rPr>
           <w:b/>
@@ -1859,10 +1813,7 @@
         <w:t xml:space="preserve"> </w:t>
       </w:r>
       <w:r>
-        <w:t xml:space="preserve">from the Database Manager </w:t>
-      </w:r>
-      <w:r>
-        <w:t>with ‘action = search’</w:t>
+        <w:t>from the Database Manager with ‘action = search’</w:t>
       </w:r>
       <w:r>
         <w:rPr>
@@ -1887,24 +1838,13 @@
         <w:lastRenderedPageBreak/>
         <w:tab/>
       </w:r>
-      <w:proofErr w:type="spellStart"/>
-      <w:proofErr w:type="gramStart"/>
-      <w:r>
-        <w:rPr>
-          <w:b/>
-          <w:bCs/>
-        </w:rPr>
-        <w:t>manageDB</w:t>
-      </w:r>
-      <w:proofErr w:type="spellEnd"/>
-      <w:r>
-        <w:rPr>
-          <w:b/>
-          <w:bCs/>
-        </w:rPr>
-        <w:t>(</w:t>
-      </w:r>
-      <w:proofErr w:type="gramEnd"/>
+      <w:r>
+        <w:rPr>
+          <w:b/>
+          <w:bCs/>
+        </w:rPr>
+        <w:t>manageDB(</w:t>
+      </w:r>
       <w:r>
         <w:rPr>
           <w:b/>
@@ -1917,46 +1857,35 @@
           <w:b/>
           <w:bCs/>
         </w:rPr>
-        <w:t xml:space="preserve">name = null; </w:t>
-      </w:r>
-      <w:proofErr w:type="spellStart"/>
-      <w:r>
-        <w:rPr>
-          <w:b/>
-          <w:bCs/>
-        </w:rPr>
-        <w:t>price_min</w:t>
-      </w:r>
-      <w:proofErr w:type="spellEnd"/>
-      <w:r>
-        <w:rPr>
-          <w:b/>
-          <w:bCs/>
-        </w:rPr>
-        <w:t xml:space="preserve"> = 0; </w:t>
-      </w:r>
-      <w:proofErr w:type="spellStart"/>
-      <w:r>
-        <w:rPr>
-          <w:b/>
-          <w:bCs/>
-        </w:rPr>
-        <w:t>price_max</w:t>
-      </w:r>
-      <w:proofErr w:type="spellEnd"/>
-      <w:r>
-        <w:rPr>
-          <w:b/>
-          <w:bCs/>
-        </w:rPr>
-        <w:t xml:space="preserve"> = -1; type = null, ID = -1</w:t>
-      </w:r>
-      <w:r>
-        <w:rPr>
-          <w:b/>
-          <w:bCs/>
-        </w:rPr>
-        <w:t>)</w:t>
+        <w:t>name = null; price = 0;</w:t>
+      </w:r>
+      <w:r>
+        <w:rPr>
+          <w:b/>
+          <w:bCs/>
+        </w:rPr>
+        <w:t xml:space="preserve"> quantity = 0;</w:t>
+      </w:r>
+      <w:r>
+        <w:rPr>
+          <w:b/>
+          <w:bCs/>
+        </w:rPr>
+        <w:t xml:space="preserve"> type = null</w:t>
+      </w:r>
+      <w:r>
+        <w:rPr>
+          <w:b/>
+          <w:bCs/>
+        </w:rPr>
+        <w:t>;</w:t>
+      </w:r>
+      <w:r>
+        <w:rPr>
+          <w:b/>
+          <w:bCs/>
+        </w:rPr>
+        <w:t xml:space="preserve"> ID = -1)</w:t>
       </w:r>
     </w:p>
     <w:p>
@@ -2026,7 +1955,6 @@
       <w:pPr>
         <w:ind w:firstLine="708"/>
       </w:pPr>
-      <w:proofErr w:type="spellStart"/>
       <w:r>
         <w:rPr>
           <w:b/>
@@ -2034,7 +1962,6 @@
         </w:rPr>
         <w:t>dbFetch</w:t>
       </w:r>
-      <w:proofErr w:type="spellEnd"/>
       <w:r>
         <w:rPr>
           <w:b/>
@@ -2047,39 +1974,7 @@
           <w:b/>
           <w:bCs/>
         </w:rPr>
-        <w:t xml:space="preserve">(name = null; </w:t>
-      </w:r>
-      <w:proofErr w:type="spellStart"/>
-      <w:r>
-        <w:rPr>
-          <w:b/>
-          <w:bCs/>
-        </w:rPr>
-        <w:t>price_min</w:t>
-      </w:r>
-      <w:proofErr w:type="spellEnd"/>
-      <w:r>
-        <w:rPr>
-          <w:b/>
-          <w:bCs/>
-        </w:rPr>
-        <w:t xml:space="preserve"> = 0; </w:t>
-      </w:r>
-      <w:proofErr w:type="spellStart"/>
-      <w:r>
-        <w:rPr>
-          <w:b/>
-          <w:bCs/>
-        </w:rPr>
-        <w:t>price_max</w:t>
-      </w:r>
-      <w:proofErr w:type="spellEnd"/>
-      <w:r>
-        <w:rPr>
-          <w:b/>
-          <w:bCs/>
-        </w:rPr>
-        <w:t xml:space="preserve"> = -1; type = null, ID = -1) </w:t>
+        <w:t xml:space="preserve">(name = null; price_min = 0; price_max = -1; type = null, ID = -1) </w:t>
       </w:r>
       <w:r>
         <w:t xml:space="preserve"> </w:t>
@@ -2108,7 +2003,6 @@
           <w:bCs/>
         </w:rPr>
       </w:pPr>
-      <w:proofErr w:type="spellStart"/>
       <w:r>
         <w:rPr>
           <w:b/>
@@ -2116,7 +2010,6 @@
         </w:rPr>
         <w:t>dbUpdate</w:t>
       </w:r>
-      <w:proofErr w:type="spellEnd"/>
       <w:r>
         <w:rPr>
           <w:b/>
@@ -2235,10 +2128,7 @@
         <w:t>emove</w:t>
       </w:r>
       <w:r>
-        <w:t xml:space="preserve"> a product: </w:t>
-      </w:r>
-      <w:r>
-        <w:t>L</w:t>
+        <w:t xml:space="preserve"> a product: L</w:t>
       </w:r>
       <w:r>
         <w:t xml:space="preserve">ooks up items by ID and if it finds some correspondence, </w:t>
@@ -2285,30 +2175,12 @@
       <w:r>
         <w:tab/>
       </w:r>
-      <w:proofErr w:type="spellStart"/>
-      <w:proofErr w:type="gramStart"/>
-      <w:r>
-        <w:rPr>
-          <w:b/>
-          <w:bCs/>
-        </w:rPr>
-        <w:t>websiteLaunch</w:t>
-      </w:r>
-      <w:proofErr w:type="spellEnd"/>
-      <w:r>
-        <w:rPr>
-          <w:b/>
-          <w:bCs/>
-        </w:rPr>
-        <w:t>(</w:t>
-      </w:r>
-      <w:proofErr w:type="gramEnd"/>
-      <w:r>
-        <w:rPr>
-          <w:b/>
-          <w:bCs/>
-        </w:rPr>
-        <w:t>)</w:t>
+      <w:r>
+        <w:rPr>
+          <w:b/>
+          <w:bCs/>
+        </w:rPr>
+        <w:t>websiteLaunch()</w:t>
       </w:r>
     </w:p>
     <w:p>
@@ -2326,8 +2198,6 @@
           <w:bCs/>
         </w:rPr>
       </w:pPr>
-      <w:proofErr w:type="spellStart"/>
-      <w:proofErr w:type="gramStart"/>
       <w:r>
         <w:rPr>
           <w:b/>
@@ -2342,21 +2212,12 @@
         </w:rPr>
         <w:t>interface</w:t>
       </w:r>
-      <w:proofErr w:type="spellEnd"/>
-      <w:r>
-        <w:rPr>
-          <w:b/>
-          <w:bCs/>
-        </w:rPr>
-        <w:t>(</w:t>
-      </w:r>
-      <w:proofErr w:type="gramEnd"/>
-      <w:r>
-        <w:rPr>
-          <w:b/>
-          <w:bCs/>
-        </w:rPr>
-        <w:t>)</w:t>
+      <w:r>
+        <w:rPr>
+          <w:b/>
+          <w:bCs/>
+        </w:rPr>
+        <w:t>()</w:t>
       </w:r>
     </w:p>
     <w:p>
@@ -2367,7 +2228,6 @@
       <w:r>
         <w:t xml:space="preserve"> Calls upon </w:t>
       </w:r>
-      <w:proofErr w:type="spellStart"/>
       <w:r>
         <w:rPr>
           <w:b/>
@@ -2375,7 +2235,6 @@
         </w:rPr>
         <w:t>ManageDB</w:t>
       </w:r>
-      <w:proofErr w:type="spellEnd"/>
       <w:r>
         <w:t xml:space="preserve"> from Gateway.</w:t>
       </w:r>
@@ -2391,42 +2250,18 @@
       <w:r>
         <w:tab/>
       </w:r>
-      <w:proofErr w:type="spellStart"/>
-      <w:proofErr w:type="gramStart"/>
-      <w:r>
-        <w:rPr>
-          <w:b/>
-          <w:bCs/>
-        </w:rPr>
-        <w:t>shutDownWebsite</w:t>
-      </w:r>
-      <w:proofErr w:type="spellEnd"/>
-      <w:r>
-        <w:rPr>
-          <w:b/>
-          <w:bCs/>
-        </w:rPr>
-        <w:t>(</w:t>
-      </w:r>
-      <w:proofErr w:type="gramEnd"/>
-      <w:r>
-        <w:rPr>
-          <w:b/>
-          <w:bCs/>
-        </w:rPr>
-        <w:t>)</w:t>
-      </w:r>
-    </w:p>
-    <w:p>
-      <w:r>
-        <w:tab/>
-        <w:t xml:space="preserve">Gracefully </w:t>
-      </w:r>
-      <w:r>
-        <w:t>shut</w:t>
-      </w:r>
-      <w:r>
-        <w:t xml:space="preserve"> down all website classes and programs.</w:t>
+      <w:r>
+        <w:rPr>
+          <w:b/>
+          <w:bCs/>
+        </w:rPr>
+        <w:t>shutDownWebsite()</w:t>
+      </w:r>
+    </w:p>
+    <w:p>
+      <w:r>
+        <w:tab/>
+        <w:t>Gracefully shut down all website classes and programs.</w:t>
       </w:r>
     </w:p>
     <w:p>
@@ -2471,30 +2306,12 @@
       <w:r>
         <w:tab/>
       </w:r>
-      <w:proofErr w:type="spellStart"/>
-      <w:proofErr w:type="gramStart"/>
-      <w:r>
-        <w:rPr>
-          <w:b/>
-          <w:bCs/>
-        </w:rPr>
-        <w:t>showLandingPage</w:t>
-      </w:r>
-      <w:proofErr w:type="spellEnd"/>
-      <w:r>
-        <w:rPr>
-          <w:b/>
-          <w:bCs/>
-        </w:rPr>
-        <w:t>(</w:t>
-      </w:r>
-      <w:proofErr w:type="gramEnd"/>
-      <w:r>
-        <w:rPr>
-          <w:b/>
-          <w:bCs/>
-        </w:rPr>
-        <w:t>)</w:t>
+      <w:r>
+        <w:rPr>
+          <w:b/>
+          <w:bCs/>
+        </w:rPr>
+        <w:t>showLandingPage()</w:t>
       </w:r>
     </w:p>
     <w:p>
@@ -2524,30 +2341,12 @@
       <w:r>
         <w:tab/>
       </w:r>
-      <w:proofErr w:type="spellStart"/>
-      <w:proofErr w:type="gramStart"/>
-      <w:r>
-        <w:rPr>
-          <w:b/>
-          <w:bCs/>
-        </w:rPr>
-        <w:t>showCataloguePage</w:t>
-      </w:r>
-      <w:proofErr w:type="spellEnd"/>
-      <w:r>
-        <w:rPr>
-          <w:b/>
-          <w:bCs/>
-        </w:rPr>
-        <w:t>(</w:t>
-      </w:r>
-      <w:proofErr w:type="gramEnd"/>
-      <w:r>
-        <w:rPr>
-          <w:b/>
-          <w:bCs/>
-        </w:rPr>
-        <w:t>)</w:t>
+      <w:r>
+        <w:rPr>
+          <w:b/>
+          <w:bCs/>
+        </w:rPr>
+        <w:t>showCataloguePage()</w:t>
       </w:r>
     </w:p>
     <w:p>
@@ -2573,7 +2372,6 @@
       <w:r>
         <w:t xml:space="preserve"> Calls upon the </w:t>
       </w:r>
-      <w:proofErr w:type="spellStart"/>
       <w:r>
         <w:rPr>
           <w:b/>
@@ -2581,7 +2379,6 @@
         </w:rPr>
         <w:t>searchItems</w:t>
       </w:r>
-      <w:proofErr w:type="spellEnd"/>
       <w:r>
         <w:rPr>
           <w:b/>
@@ -2604,8 +2401,6 @@
       <w:r>
         <w:tab/>
       </w:r>
-      <w:proofErr w:type="spellStart"/>
-      <w:proofErr w:type="gramStart"/>
       <w:r>
         <w:rPr>
           <w:b/>
@@ -2613,21 +2408,12 @@
         </w:rPr>
         <w:t>showResearchPage</w:t>
       </w:r>
-      <w:proofErr w:type="spellEnd"/>
-      <w:r>
-        <w:rPr>
-          <w:b/>
-          <w:bCs/>
-        </w:rPr>
-        <w:t>(</w:t>
-      </w:r>
-      <w:proofErr w:type="gramEnd"/>
-      <w:r>
-        <w:rPr>
-          <w:b/>
-          <w:bCs/>
-        </w:rPr>
-        <w:t>)</w:t>
+      <w:r>
+        <w:rPr>
+          <w:b/>
+          <w:bCs/>
+        </w:rPr>
+        <w:t>()</w:t>
       </w:r>
     </w:p>
     <w:p>
@@ -2654,7 +2440,6 @@
       <w:r>
         <w:t xml:space="preserve">Calls upon the </w:t>
       </w:r>
-      <w:proofErr w:type="spellStart"/>
       <w:r>
         <w:rPr>
           <w:b/>
@@ -2662,7 +2447,6 @@
         </w:rPr>
         <w:t>searchItems</w:t>
       </w:r>
-      <w:proofErr w:type="spellEnd"/>
       <w:r>
         <w:rPr>
           <w:b/>

</xml_diff>